<commit_message>
commit no branch teste
</commit_message>
<xml_diff>
--- a/Treinamento git.docx
+++ b/Treinamento git.docx
@@ -2346,6 +2346,855 @@
           <w:szCs w:val="24"/>
         </w:rPr>
       </w:pPr>
+      <w:proofErr w:type="spellStart"/>
+      <w:proofErr w:type="gramStart"/>
+      <w:r>
+        <w:rPr>
+          <w:rFonts w:ascii="Times New Roman" w:hAnsi="Times New Roman" w:cs="Times New Roman"/>
+          <w:sz w:val="24"/>
+          <w:szCs w:val="24"/>
+        </w:rPr>
+        <w:t>git</w:t>
+      </w:r>
+      <w:proofErr w:type="spellEnd"/>
+      <w:proofErr w:type="gramEnd"/>
+      <w:r>
+        <w:rPr>
+          <w:rFonts w:ascii="Times New Roman" w:hAnsi="Times New Roman" w:cs="Times New Roman"/>
+          <w:sz w:val="24"/>
+          <w:szCs w:val="24"/>
+        </w:rPr>
+        <w:t xml:space="preserve"> </w:t>
+      </w:r>
+      <w:proofErr w:type="spellStart"/>
+      <w:r>
+        <w:rPr>
+          <w:rFonts w:ascii="Times New Roman" w:hAnsi="Times New Roman" w:cs="Times New Roman"/>
+          <w:sz w:val="24"/>
+          <w:szCs w:val="24"/>
+        </w:rPr>
+        <w:t>push</w:t>
+      </w:r>
+      <w:proofErr w:type="spellEnd"/>
+      <w:r>
+        <w:rPr>
+          <w:rFonts w:ascii="Times New Roman" w:hAnsi="Times New Roman" w:cs="Times New Roman"/>
+          <w:sz w:val="24"/>
+          <w:szCs w:val="24"/>
+        </w:rPr>
+        <w:t xml:space="preserve"> –u </w:t>
+      </w:r>
+      <w:proofErr w:type="spellStart"/>
+      <w:r>
+        <w:rPr>
+          <w:rFonts w:ascii="Times New Roman" w:hAnsi="Times New Roman" w:cs="Times New Roman"/>
+          <w:sz w:val="24"/>
+          <w:szCs w:val="24"/>
+        </w:rPr>
+        <w:t>origin</w:t>
+      </w:r>
+      <w:proofErr w:type="spellEnd"/>
+      <w:r>
+        <w:rPr>
+          <w:rFonts w:ascii="Times New Roman" w:hAnsi="Times New Roman" w:cs="Times New Roman"/>
+          <w:sz w:val="24"/>
+          <w:szCs w:val="24"/>
+        </w:rPr>
+        <w:t xml:space="preserve"> </w:t>
+      </w:r>
+      <w:proofErr w:type="spellStart"/>
+      <w:r>
+        <w:rPr>
+          <w:rFonts w:ascii="Times New Roman" w:hAnsi="Times New Roman" w:cs="Times New Roman"/>
+          <w:sz w:val="24"/>
+          <w:szCs w:val="24"/>
+        </w:rPr>
+        <w:t>master</w:t>
+      </w:r>
+      <w:proofErr w:type="spellEnd"/>
+      <w:r>
+        <w:rPr>
+          <w:rFonts w:ascii="Times New Roman" w:hAnsi="Times New Roman" w:cs="Times New Roman"/>
+          <w:sz w:val="24"/>
+          <w:szCs w:val="24"/>
+        </w:rPr>
+        <w:tab/>
+      </w:r>
+      <w:r>
+        <w:rPr>
+          <w:rFonts w:ascii="Times New Roman" w:hAnsi="Times New Roman" w:cs="Times New Roman"/>
+          <w:sz w:val="24"/>
+          <w:szCs w:val="24"/>
+        </w:rPr>
+        <w:tab/>
+      </w:r>
+      <w:r>
+        <w:rPr>
+          <w:rFonts w:ascii="Times New Roman" w:hAnsi="Times New Roman" w:cs="Times New Roman"/>
+          <w:sz w:val="24"/>
+          <w:szCs w:val="24"/>
+        </w:rPr>
+        <w:tab/>
+      </w:r>
+      <w:r>
+        <w:rPr>
+          <w:rFonts w:ascii="Times New Roman" w:hAnsi="Times New Roman" w:cs="Times New Roman"/>
+          <w:sz w:val="24"/>
+          <w:szCs w:val="24"/>
+        </w:rPr>
+        <w:tab/>
+        <w:t xml:space="preserve">(-u para </w:t>
+      </w:r>
+      <w:proofErr w:type="spellStart"/>
+      <w:r>
+        <w:rPr>
+          <w:rFonts w:ascii="Times New Roman" w:hAnsi="Times New Roman" w:cs="Times New Roman"/>
+          <w:sz w:val="24"/>
+          <w:szCs w:val="24"/>
+        </w:rPr>
+        <w:t>setar</w:t>
+      </w:r>
+      <w:proofErr w:type="spellEnd"/>
+      <w:r>
+        <w:rPr>
+          <w:rFonts w:ascii="Times New Roman" w:hAnsi="Times New Roman" w:cs="Times New Roman"/>
+          <w:sz w:val="24"/>
+          <w:szCs w:val="24"/>
+        </w:rPr>
+        <w:t xml:space="preserve"> o máster como o </w:t>
+      </w:r>
+      <w:proofErr w:type="spellStart"/>
+      <w:r>
+        <w:rPr>
+          <w:rFonts w:ascii="Times New Roman" w:hAnsi="Times New Roman" w:cs="Times New Roman"/>
+          <w:sz w:val="24"/>
+          <w:szCs w:val="24"/>
+        </w:rPr>
+        <w:t>branch</w:t>
+      </w:r>
+      <w:proofErr w:type="spellEnd"/>
+      <w:r>
+        <w:rPr>
+          <w:rFonts w:ascii="Times New Roman" w:hAnsi="Times New Roman" w:cs="Times New Roman"/>
+          <w:sz w:val="24"/>
+          <w:szCs w:val="24"/>
+        </w:rPr>
+        <w:t xml:space="preserve"> que </w:t>
+      </w:r>
+      <w:proofErr w:type="spellStart"/>
+      <w:r>
+        <w:rPr>
+          <w:rFonts w:ascii="Times New Roman" w:hAnsi="Times New Roman" w:cs="Times New Roman"/>
+          <w:sz w:val="24"/>
+          <w:szCs w:val="24"/>
+        </w:rPr>
+        <w:t>sera</w:t>
+      </w:r>
+      <w:proofErr w:type="spellEnd"/>
+      <w:r>
+        <w:rPr>
+          <w:rFonts w:ascii="Times New Roman" w:hAnsi="Times New Roman" w:cs="Times New Roman"/>
+          <w:sz w:val="24"/>
+          <w:szCs w:val="24"/>
+        </w:rPr>
+        <w:t xml:space="preserve"> utilizado, após a primeira vez </w:t>
+      </w:r>
+      <w:proofErr w:type="spellStart"/>
+      <w:r>
+        <w:rPr>
+          <w:rFonts w:ascii="Times New Roman" w:hAnsi="Times New Roman" w:cs="Times New Roman"/>
+          <w:sz w:val="24"/>
+          <w:szCs w:val="24"/>
+        </w:rPr>
+        <w:t>git</w:t>
+      </w:r>
+      <w:proofErr w:type="spellEnd"/>
+      <w:r>
+        <w:rPr>
+          <w:rFonts w:ascii="Times New Roman" w:hAnsi="Times New Roman" w:cs="Times New Roman"/>
+          <w:sz w:val="24"/>
+          <w:szCs w:val="24"/>
+        </w:rPr>
+        <w:t xml:space="preserve"> </w:t>
+      </w:r>
+      <w:proofErr w:type="spellStart"/>
+      <w:r>
+        <w:rPr>
+          <w:rFonts w:ascii="Times New Roman" w:hAnsi="Times New Roman" w:cs="Times New Roman"/>
+          <w:sz w:val="24"/>
+          <w:szCs w:val="24"/>
+        </w:rPr>
+        <w:t>push</w:t>
+      </w:r>
+      <w:proofErr w:type="spellEnd"/>
+      <w:r>
+        <w:rPr>
+          <w:rFonts w:ascii="Times New Roman" w:hAnsi="Times New Roman" w:cs="Times New Roman"/>
+          <w:sz w:val="24"/>
+          <w:szCs w:val="24"/>
+        </w:rPr>
+        <w:t xml:space="preserve"> sem + nada resolve)</w:t>
+      </w:r>
+    </w:p>
+    <w:p>
+      <w:pPr>
+        <w:rPr>
+          <w:rFonts w:ascii="Times New Roman" w:hAnsi="Times New Roman" w:cs="Times New Roman"/>
+          <w:b/>
+          <w:sz w:val="24"/>
+          <w:szCs w:val="24"/>
+        </w:rPr>
+      </w:pPr>
+      <w:r>
+        <w:rPr>
+          <w:rFonts w:ascii="Times New Roman" w:hAnsi="Times New Roman" w:cs="Times New Roman"/>
+          <w:b/>
+          <w:sz w:val="24"/>
+          <w:szCs w:val="24"/>
+        </w:rPr>
+        <w:t>Chave SSH</w:t>
+      </w:r>
+      <w:r>
+        <w:rPr>
+          <w:rFonts w:ascii="Times New Roman" w:hAnsi="Times New Roman" w:cs="Times New Roman"/>
+          <w:b/>
+          <w:sz w:val="24"/>
+          <w:szCs w:val="24"/>
+        </w:rPr>
+        <w:t>:</w:t>
+      </w:r>
+    </w:p>
+    <w:p>
+      <w:pPr>
+        <w:pStyle w:val="PargrafodaLista"/>
+        <w:numPr>
+          <w:ilvl w:val="0"/>
+          <w:numId w:val="8"/>
+        </w:numPr>
+        <w:rPr>
+          <w:rFonts w:ascii="Times New Roman" w:hAnsi="Times New Roman" w:cs="Times New Roman"/>
+          <w:b/>
+          <w:sz w:val="24"/>
+          <w:szCs w:val="24"/>
+        </w:rPr>
+      </w:pPr>
+      <w:r>
+        <w:rPr>
+          <w:rFonts w:ascii="Times New Roman" w:hAnsi="Times New Roman" w:cs="Times New Roman"/>
+          <w:sz w:val="24"/>
+          <w:szCs w:val="24"/>
+        </w:rPr>
+        <w:t>Protocolo de autenticação (usuário remoto – servidor)</w:t>
+      </w:r>
+    </w:p>
+    <w:p>
+      <w:pPr>
+        <w:pStyle w:val="PargrafodaLista"/>
+        <w:numPr>
+          <w:ilvl w:val="0"/>
+          <w:numId w:val="8"/>
+        </w:numPr>
+        <w:rPr>
+          <w:rFonts w:ascii="Times New Roman" w:hAnsi="Times New Roman" w:cs="Times New Roman"/>
+          <w:b/>
+          <w:sz w:val="24"/>
+          <w:szCs w:val="24"/>
+        </w:rPr>
+      </w:pPr>
+      <w:hyperlink r:id="rId7" w:history="1">
+        <w:r>
+          <w:rPr>
+            <w:rStyle w:val="Hyperlink"/>
+            <w:rFonts w:ascii="Times New Roman" w:hAnsi="Times New Roman" w:cs="Times New Roman"/>
+            <w:b/>
+            <w:sz w:val="24"/>
+            <w:szCs w:val="24"/>
+          </w:rPr>
+          <w:t>https://help.github.com/articles/generating-a-new-ssh-key-and-adding-it-to-the-ssh-agent/</w:t>
+        </w:r>
+      </w:hyperlink>
+    </w:p>
+    <w:p>
+      <w:pPr>
+        <w:rPr>
+          <w:rFonts w:ascii="Times New Roman" w:hAnsi="Times New Roman" w:cs="Times New Roman"/>
+          <w:b/>
+          <w:sz w:val="24"/>
+          <w:szCs w:val="24"/>
+        </w:rPr>
+      </w:pPr>
+      <w:r>
+        <w:rPr>
+          <w:rFonts w:ascii="Times New Roman" w:hAnsi="Times New Roman" w:cs="Times New Roman"/>
+          <w:b/>
+          <w:sz w:val="24"/>
+          <w:szCs w:val="24"/>
+        </w:rPr>
+        <w:t>Clonando repositórios:</w:t>
+      </w:r>
+    </w:p>
+    <w:p>
+      <w:pPr>
+        <w:pStyle w:val="PargrafodaLista"/>
+        <w:numPr>
+          <w:ilvl w:val="0"/>
+          <w:numId w:val="9"/>
+        </w:numPr>
+        <w:rPr>
+          <w:rFonts w:ascii="Times New Roman" w:hAnsi="Times New Roman" w:cs="Times New Roman"/>
+          <w:sz w:val="24"/>
+          <w:szCs w:val="24"/>
+        </w:rPr>
+      </w:pPr>
+      <w:proofErr w:type="spellStart"/>
+      <w:proofErr w:type="gramStart"/>
+      <w:r>
+        <w:rPr>
+          <w:rFonts w:ascii="Times New Roman" w:hAnsi="Times New Roman" w:cs="Times New Roman"/>
+          <w:sz w:val="24"/>
+          <w:szCs w:val="24"/>
+        </w:rPr>
+        <w:t>git</w:t>
+      </w:r>
+      <w:proofErr w:type="spellEnd"/>
+      <w:proofErr w:type="gramEnd"/>
+      <w:r>
+        <w:rPr>
+          <w:rFonts w:ascii="Times New Roman" w:hAnsi="Times New Roman" w:cs="Times New Roman"/>
+          <w:sz w:val="24"/>
+          <w:szCs w:val="24"/>
+        </w:rPr>
+        <w:t xml:space="preserve"> clone </w:t>
+      </w:r>
+      <w:proofErr w:type="spellStart"/>
+      <w:r>
+        <w:rPr>
+          <w:rFonts w:ascii="Times New Roman" w:hAnsi="Times New Roman" w:cs="Times New Roman"/>
+          <w:sz w:val="24"/>
+          <w:szCs w:val="24"/>
+        </w:rPr>
+        <w:t>link_repositorio</w:t>
+      </w:r>
+      <w:proofErr w:type="spellEnd"/>
+      <w:r>
+        <w:rPr>
+          <w:rFonts w:ascii="Times New Roman" w:hAnsi="Times New Roman" w:cs="Times New Roman"/>
+          <w:sz w:val="24"/>
+          <w:szCs w:val="24"/>
+        </w:rPr>
+        <w:tab/>
+      </w:r>
+      <w:r>
+        <w:rPr>
+          <w:rFonts w:ascii="Times New Roman" w:hAnsi="Times New Roman" w:cs="Times New Roman"/>
+          <w:sz w:val="24"/>
+          <w:szCs w:val="24"/>
+        </w:rPr>
+        <w:tab/>
+      </w:r>
+      <w:r>
+        <w:rPr>
+          <w:rFonts w:ascii="Times New Roman" w:hAnsi="Times New Roman" w:cs="Times New Roman"/>
+          <w:sz w:val="24"/>
+          <w:szCs w:val="24"/>
+        </w:rPr>
+        <w:tab/>
+      </w:r>
+      <w:r>
+        <w:rPr>
+          <w:rFonts w:ascii="Times New Roman" w:hAnsi="Times New Roman" w:cs="Times New Roman"/>
+          <w:sz w:val="24"/>
+          <w:szCs w:val="24"/>
+        </w:rPr>
+        <w:tab/>
+        <w:t>(clona repositório para maquina local)</w:t>
+      </w:r>
+    </w:p>
+    <w:p>
+      <w:pPr>
+        <w:rPr>
+          <w:rFonts w:ascii="Times New Roman" w:hAnsi="Times New Roman" w:cs="Times New Roman"/>
+          <w:b/>
+          <w:sz w:val="24"/>
+          <w:szCs w:val="24"/>
+        </w:rPr>
+      </w:pPr>
+      <w:proofErr w:type="spellStart"/>
+      <w:r>
+        <w:rPr>
+          <w:rFonts w:ascii="Times New Roman" w:hAnsi="Times New Roman" w:cs="Times New Roman"/>
+          <w:b/>
+          <w:sz w:val="24"/>
+          <w:szCs w:val="24"/>
+        </w:rPr>
+        <w:t>Branch</w:t>
+      </w:r>
+      <w:proofErr w:type="spellEnd"/>
+      <w:r>
+        <w:rPr>
+          <w:rFonts w:ascii="Times New Roman" w:hAnsi="Times New Roman" w:cs="Times New Roman"/>
+          <w:b/>
+          <w:sz w:val="24"/>
+          <w:szCs w:val="24"/>
+        </w:rPr>
+        <w:t>:</w:t>
+      </w:r>
+    </w:p>
+    <w:p>
+      <w:pPr>
+        <w:pStyle w:val="PargrafodaLista"/>
+        <w:numPr>
+          <w:ilvl w:val="0"/>
+          <w:numId w:val="9"/>
+        </w:numPr>
+        <w:rPr>
+          <w:rFonts w:ascii="Times New Roman" w:hAnsi="Times New Roman" w:cs="Times New Roman"/>
+          <w:sz w:val="24"/>
+          <w:szCs w:val="24"/>
+        </w:rPr>
+      </w:pPr>
+      <w:proofErr w:type="spellStart"/>
+      <w:proofErr w:type="gramStart"/>
+      <w:r>
+        <w:rPr>
+          <w:rFonts w:ascii="Times New Roman" w:hAnsi="Times New Roman" w:cs="Times New Roman"/>
+          <w:sz w:val="24"/>
+          <w:szCs w:val="24"/>
+        </w:rPr>
+        <w:t>git</w:t>
+      </w:r>
+      <w:proofErr w:type="spellEnd"/>
+      <w:proofErr w:type="gramEnd"/>
+      <w:r>
+        <w:rPr>
+          <w:rFonts w:ascii="Times New Roman" w:hAnsi="Times New Roman" w:cs="Times New Roman"/>
+          <w:sz w:val="24"/>
+          <w:szCs w:val="24"/>
+        </w:rPr>
+        <w:t xml:space="preserve"> </w:t>
+      </w:r>
+      <w:proofErr w:type="spellStart"/>
+      <w:r>
+        <w:rPr>
+          <w:rFonts w:ascii="Times New Roman" w:hAnsi="Times New Roman" w:cs="Times New Roman"/>
+          <w:sz w:val="24"/>
+          <w:szCs w:val="24"/>
+        </w:rPr>
+        <w:t>checkout</w:t>
+      </w:r>
+      <w:proofErr w:type="spellEnd"/>
+      <w:r>
+        <w:rPr>
+          <w:rFonts w:ascii="Times New Roman" w:hAnsi="Times New Roman" w:cs="Times New Roman"/>
+          <w:sz w:val="24"/>
+          <w:szCs w:val="24"/>
+        </w:rPr>
+        <w:t xml:space="preserve"> –b </w:t>
+      </w:r>
+      <w:proofErr w:type="spellStart"/>
+      <w:r>
+        <w:rPr>
+          <w:rFonts w:ascii="Times New Roman" w:hAnsi="Times New Roman" w:cs="Times New Roman"/>
+          <w:sz w:val="24"/>
+          <w:szCs w:val="24"/>
+        </w:rPr>
+        <w:t>nome_branch</w:t>
+      </w:r>
+      <w:proofErr w:type="spellEnd"/>
+      <w:r>
+        <w:rPr>
+          <w:rFonts w:ascii="Times New Roman" w:hAnsi="Times New Roman" w:cs="Times New Roman"/>
+          <w:sz w:val="24"/>
+          <w:szCs w:val="24"/>
+        </w:rPr>
+        <w:tab/>
+      </w:r>
+      <w:r>
+        <w:rPr>
+          <w:rFonts w:ascii="Times New Roman" w:hAnsi="Times New Roman" w:cs="Times New Roman"/>
+          <w:sz w:val="24"/>
+          <w:szCs w:val="24"/>
+        </w:rPr>
+        <w:tab/>
+      </w:r>
+      <w:r>
+        <w:rPr>
+          <w:rFonts w:ascii="Times New Roman" w:hAnsi="Times New Roman" w:cs="Times New Roman"/>
+          <w:sz w:val="24"/>
+          <w:szCs w:val="24"/>
+        </w:rPr>
+        <w:tab/>
+        <w:t xml:space="preserve">(cria </w:t>
+      </w:r>
+      <w:proofErr w:type="spellStart"/>
+      <w:r>
+        <w:rPr>
+          <w:rFonts w:ascii="Times New Roman" w:hAnsi="Times New Roman" w:cs="Times New Roman"/>
+          <w:sz w:val="24"/>
+          <w:szCs w:val="24"/>
+        </w:rPr>
+        <w:t>Branch</w:t>
+      </w:r>
+      <w:proofErr w:type="spellEnd"/>
+      <w:r>
+        <w:rPr>
+          <w:rFonts w:ascii="Times New Roman" w:hAnsi="Times New Roman" w:cs="Times New Roman"/>
+          <w:sz w:val="24"/>
+          <w:szCs w:val="24"/>
+        </w:rPr>
+        <w:t>)</w:t>
+      </w:r>
+    </w:p>
+    <w:p>
+      <w:pPr>
+        <w:pStyle w:val="PargrafodaLista"/>
+        <w:numPr>
+          <w:ilvl w:val="0"/>
+          <w:numId w:val="9"/>
+        </w:numPr>
+        <w:rPr>
+          <w:rFonts w:ascii="Times New Roman" w:hAnsi="Times New Roman" w:cs="Times New Roman"/>
+          <w:sz w:val="24"/>
+          <w:szCs w:val="24"/>
+        </w:rPr>
+      </w:pPr>
+      <w:proofErr w:type="spellStart"/>
+      <w:proofErr w:type="gramStart"/>
+      <w:r>
+        <w:rPr>
+          <w:rFonts w:ascii="Times New Roman" w:hAnsi="Times New Roman" w:cs="Times New Roman"/>
+          <w:sz w:val="24"/>
+          <w:szCs w:val="24"/>
+        </w:rPr>
+        <w:t>git</w:t>
+      </w:r>
+      <w:proofErr w:type="spellEnd"/>
+      <w:proofErr w:type="gramEnd"/>
+      <w:r>
+        <w:rPr>
+          <w:rFonts w:ascii="Times New Roman" w:hAnsi="Times New Roman" w:cs="Times New Roman"/>
+          <w:sz w:val="24"/>
+          <w:szCs w:val="24"/>
+        </w:rPr>
+        <w:t xml:space="preserve"> </w:t>
+      </w:r>
+      <w:proofErr w:type="spellStart"/>
+      <w:r>
+        <w:rPr>
+          <w:rFonts w:ascii="Times New Roman" w:hAnsi="Times New Roman" w:cs="Times New Roman"/>
+          <w:sz w:val="24"/>
+          <w:szCs w:val="24"/>
+        </w:rPr>
+        <w:t>branch</w:t>
+      </w:r>
+      <w:proofErr w:type="spellEnd"/>
+      <w:r>
+        <w:rPr>
+          <w:rFonts w:ascii="Times New Roman" w:hAnsi="Times New Roman" w:cs="Times New Roman"/>
+          <w:sz w:val="24"/>
+          <w:szCs w:val="24"/>
+        </w:rPr>
+        <w:tab/>
+      </w:r>
+      <w:r>
+        <w:rPr>
+          <w:rFonts w:ascii="Times New Roman" w:hAnsi="Times New Roman" w:cs="Times New Roman"/>
+          <w:sz w:val="24"/>
+          <w:szCs w:val="24"/>
+        </w:rPr>
+        <w:tab/>
+      </w:r>
+      <w:r>
+        <w:rPr>
+          <w:rFonts w:ascii="Times New Roman" w:hAnsi="Times New Roman" w:cs="Times New Roman"/>
+          <w:sz w:val="24"/>
+          <w:szCs w:val="24"/>
+        </w:rPr>
+        <w:tab/>
+      </w:r>
+      <w:r>
+        <w:rPr>
+          <w:rFonts w:ascii="Times New Roman" w:hAnsi="Times New Roman" w:cs="Times New Roman"/>
+          <w:sz w:val="24"/>
+          <w:szCs w:val="24"/>
+        </w:rPr>
+        <w:tab/>
+      </w:r>
+      <w:r>
+        <w:rPr>
+          <w:rFonts w:ascii="Times New Roman" w:hAnsi="Times New Roman" w:cs="Times New Roman"/>
+          <w:sz w:val="24"/>
+          <w:szCs w:val="24"/>
+        </w:rPr>
+        <w:tab/>
+      </w:r>
+      <w:r>
+        <w:rPr>
+          <w:rFonts w:ascii="Times New Roman" w:hAnsi="Times New Roman" w:cs="Times New Roman"/>
+          <w:sz w:val="24"/>
+          <w:szCs w:val="24"/>
+        </w:rPr>
+        <w:tab/>
+        <w:t xml:space="preserve">(mostra todos os </w:t>
+      </w:r>
+      <w:proofErr w:type="spellStart"/>
+      <w:r>
+        <w:rPr>
+          <w:rFonts w:ascii="Times New Roman" w:hAnsi="Times New Roman" w:cs="Times New Roman"/>
+          <w:sz w:val="24"/>
+          <w:szCs w:val="24"/>
+        </w:rPr>
+        <w:t>branchs</w:t>
+      </w:r>
+      <w:proofErr w:type="spellEnd"/>
+      <w:r>
+        <w:rPr>
+          <w:rFonts w:ascii="Times New Roman" w:hAnsi="Times New Roman" w:cs="Times New Roman"/>
+          <w:sz w:val="24"/>
+          <w:szCs w:val="24"/>
+        </w:rPr>
+        <w:t>)</w:t>
+      </w:r>
+    </w:p>
+    <w:p>
+      <w:pPr>
+        <w:pStyle w:val="PargrafodaLista"/>
+        <w:numPr>
+          <w:ilvl w:val="0"/>
+          <w:numId w:val="9"/>
+        </w:numPr>
+        <w:rPr>
+          <w:rFonts w:ascii="Times New Roman" w:hAnsi="Times New Roman" w:cs="Times New Roman"/>
+          <w:sz w:val="24"/>
+          <w:szCs w:val="24"/>
+        </w:rPr>
+      </w:pPr>
+      <w:proofErr w:type="spellStart"/>
+      <w:proofErr w:type="gramStart"/>
+      <w:r>
+        <w:rPr>
+          <w:rFonts w:ascii="Times New Roman" w:hAnsi="Times New Roman" w:cs="Times New Roman"/>
+          <w:sz w:val="24"/>
+          <w:szCs w:val="24"/>
+        </w:rPr>
+        <w:t>git</w:t>
+      </w:r>
+      <w:proofErr w:type="spellEnd"/>
+      <w:proofErr w:type="gramEnd"/>
+      <w:r>
+        <w:rPr>
+          <w:rFonts w:ascii="Times New Roman" w:hAnsi="Times New Roman" w:cs="Times New Roman"/>
+          <w:sz w:val="24"/>
+          <w:szCs w:val="24"/>
+        </w:rPr>
+        <w:t xml:space="preserve"> </w:t>
+      </w:r>
+      <w:proofErr w:type="spellStart"/>
+      <w:r>
+        <w:rPr>
+          <w:rFonts w:ascii="Times New Roman" w:hAnsi="Times New Roman" w:cs="Times New Roman"/>
+          <w:sz w:val="24"/>
+          <w:szCs w:val="24"/>
+        </w:rPr>
+        <w:t>checkout</w:t>
+      </w:r>
+      <w:proofErr w:type="spellEnd"/>
+      <w:r>
+        <w:rPr>
+          <w:rFonts w:ascii="Times New Roman" w:hAnsi="Times New Roman" w:cs="Times New Roman"/>
+          <w:sz w:val="24"/>
+          <w:szCs w:val="24"/>
+        </w:rPr>
+        <w:t xml:space="preserve"> </w:t>
+      </w:r>
+      <w:proofErr w:type="spellStart"/>
+      <w:r>
+        <w:rPr>
+          <w:rFonts w:ascii="Times New Roman" w:hAnsi="Times New Roman" w:cs="Times New Roman"/>
+          <w:sz w:val="24"/>
+          <w:szCs w:val="24"/>
+        </w:rPr>
+        <w:t>nome_branch</w:t>
+      </w:r>
+      <w:proofErr w:type="spellEnd"/>
+      <w:r>
+        <w:rPr>
+          <w:rFonts w:ascii="Times New Roman" w:hAnsi="Times New Roman" w:cs="Times New Roman"/>
+          <w:sz w:val="24"/>
+          <w:szCs w:val="24"/>
+        </w:rPr>
+        <w:tab/>
+      </w:r>
+      <w:r>
+        <w:rPr>
+          <w:rFonts w:ascii="Times New Roman" w:hAnsi="Times New Roman" w:cs="Times New Roman"/>
+          <w:sz w:val="24"/>
+          <w:szCs w:val="24"/>
+        </w:rPr>
+        <w:tab/>
+      </w:r>
+      <w:r>
+        <w:rPr>
+          <w:rFonts w:ascii="Times New Roman" w:hAnsi="Times New Roman" w:cs="Times New Roman"/>
+          <w:sz w:val="24"/>
+          <w:szCs w:val="24"/>
+        </w:rPr>
+        <w:tab/>
+      </w:r>
+      <w:r>
+        <w:rPr>
+          <w:rFonts w:ascii="Times New Roman" w:hAnsi="Times New Roman" w:cs="Times New Roman"/>
+          <w:sz w:val="24"/>
+          <w:szCs w:val="24"/>
+        </w:rPr>
+        <w:tab/>
+        <w:t xml:space="preserve">(muda de </w:t>
+      </w:r>
+      <w:proofErr w:type="spellStart"/>
+      <w:r>
+        <w:rPr>
+          <w:rFonts w:ascii="Times New Roman" w:hAnsi="Times New Roman" w:cs="Times New Roman"/>
+          <w:sz w:val="24"/>
+          <w:szCs w:val="24"/>
+        </w:rPr>
+        <w:t>branch</w:t>
+      </w:r>
+      <w:proofErr w:type="spellEnd"/>
+      <w:r>
+        <w:rPr>
+          <w:rFonts w:ascii="Times New Roman" w:hAnsi="Times New Roman" w:cs="Times New Roman"/>
+          <w:sz w:val="24"/>
+          <w:szCs w:val="24"/>
+        </w:rPr>
+        <w:t>)</w:t>
+      </w:r>
+    </w:p>
+    <w:p>
+      <w:pPr>
+        <w:pStyle w:val="PargrafodaLista"/>
+        <w:numPr>
+          <w:ilvl w:val="0"/>
+          <w:numId w:val="9"/>
+        </w:numPr>
+        <w:rPr>
+          <w:rFonts w:ascii="Times New Roman" w:hAnsi="Times New Roman" w:cs="Times New Roman"/>
+          <w:sz w:val="24"/>
+          <w:szCs w:val="24"/>
+        </w:rPr>
+      </w:pPr>
+      <w:proofErr w:type="spellStart"/>
+      <w:proofErr w:type="gramStart"/>
+      <w:r>
+        <w:rPr>
+          <w:rFonts w:ascii="Times New Roman" w:hAnsi="Times New Roman" w:cs="Times New Roman"/>
+          <w:sz w:val="24"/>
+          <w:szCs w:val="24"/>
+        </w:rPr>
+        <w:t>git</w:t>
+      </w:r>
+      <w:proofErr w:type="spellEnd"/>
+      <w:proofErr w:type="gramEnd"/>
+      <w:r>
+        <w:rPr>
+          <w:rFonts w:ascii="Times New Roman" w:hAnsi="Times New Roman" w:cs="Times New Roman"/>
+          <w:sz w:val="24"/>
+          <w:szCs w:val="24"/>
+        </w:rPr>
+        <w:t xml:space="preserve"> </w:t>
+      </w:r>
+      <w:proofErr w:type="spellStart"/>
+      <w:r>
+        <w:rPr>
+          <w:rFonts w:ascii="Times New Roman" w:hAnsi="Times New Roman" w:cs="Times New Roman"/>
+          <w:sz w:val="24"/>
+          <w:szCs w:val="24"/>
+        </w:rPr>
+        <w:t>branch</w:t>
+      </w:r>
+      <w:proofErr w:type="spellEnd"/>
+      <w:r>
+        <w:rPr>
+          <w:rFonts w:ascii="Times New Roman" w:hAnsi="Times New Roman" w:cs="Times New Roman"/>
+          <w:sz w:val="24"/>
+          <w:szCs w:val="24"/>
+        </w:rPr>
+        <w:t xml:space="preserve"> –D </w:t>
+      </w:r>
+      <w:proofErr w:type="spellStart"/>
+      <w:r>
+        <w:rPr>
+          <w:rFonts w:ascii="Times New Roman" w:hAnsi="Times New Roman" w:cs="Times New Roman"/>
+          <w:sz w:val="24"/>
+          <w:szCs w:val="24"/>
+        </w:rPr>
+        <w:t>nome_branch</w:t>
+      </w:r>
+      <w:proofErr w:type="spellEnd"/>
+      <w:r>
+        <w:rPr>
+          <w:rFonts w:ascii="Times New Roman" w:hAnsi="Times New Roman" w:cs="Times New Roman"/>
+          <w:sz w:val="24"/>
+          <w:szCs w:val="24"/>
+        </w:rPr>
+        <w:tab/>
+      </w:r>
+      <w:r>
+        <w:rPr>
+          <w:rFonts w:ascii="Times New Roman" w:hAnsi="Times New Roman" w:cs="Times New Roman"/>
+          <w:sz w:val="24"/>
+          <w:szCs w:val="24"/>
+        </w:rPr>
+        <w:tab/>
+      </w:r>
+      <w:r>
+        <w:rPr>
+          <w:rFonts w:ascii="Times New Roman" w:hAnsi="Times New Roman" w:cs="Times New Roman"/>
+          <w:sz w:val="24"/>
+          <w:szCs w:val="24"/>
+        </w:rPr>
+        <w:tab/>
+      </w:r>
+      <w:r>
+        <w:rPr>
+          <w:rFonts w:ascii="Times New Roman" w:hAnsi="Times New Roman" w:cs="Times New Roman"/>
+          <w:sz w:val="24"/>
+          <w:szCs w:val="24"/>
+        </w:rPr>
+        <w:tab/>
+        <w:t xml:space="preserve">(deleta </w:t>
+      </w:r>
+      <w:proofErr w:type="spellStart"/>
+      <w:r>
+        <w:rPr>
+          <w:rFonts w:ascii="Times New Roman" w:hAnsi="Times New Roman" w:cs="Times New Roman"/>
+          <w:sz w:val="24"/>
+          <w:szCs w:val="24"/>
+        </w:rPr>
+        <w:t>Branch</w:t>
+      </w:r>
+      <w:proofErr w:type="spellEnd"/>
+      <w:r>
+        <w:rPr>
+          <w:rFonts w:ascii="Times New Roman" w:hAnsi="Times New Roman" w:cs="Times New Roman"/>
+          <w:sz w:val="24"/>
+          <w:szCs w:val="24"/>
+        </w:rPr>
+        <w:t>)</w:t>
+      </w:r>
+    </w:p>
+    <w:p>
+      <w:pPr>
+        <w:pStyle w:val="PargrafodaLista"/>
+        <w:numPr>
+          <w:ilvl w:val="0"/>
+          <w:numId w:val="9"/>
+        </w:numPr>
+        <w:rPr>
+          <w:rFonts w:ascii="Times New Roman" w:hAnsi="Times New Roman" w:cs="Times New Roman"/>
+          <w:sz w:val="24"/>
+          <w:szCs w:val="24"/>
+        </w:rPr>
+      </w:pPr>
       <w:bookmarkStart w:id="0" w:name="_GoBack"/>
       <w:bookmarkEnd w:id="0"/>
     </w:p>
@@ -2475,6 +3324,119 @@
     </w:lvl>
   </w:abstractNum>
   <w:abstractNum w:abstractNumId="1">
+    <w:nsid w:val="32C55A56"/>
+    <w:multiLevelType w:val="hybridMultilevel"/>
+    <w:tmpl w:val="51549868"/>
+    <w:lvl w:ilvl="0" w:tplc="04160001">
+      <w:start w:val="1"/>
+      <w:numFmt w:val="bullet"/>
+      <w:lvlText w:val=""/>
+      <w:lvlJc w:val="left"/>
+      <w:pPr>
+        <w:ind w:left="720" w:hanging="360"/>
+      </w:pPr>
+      <w:rPr>
+        <w:rFonts w:ascii="Symbol" w:hAnsi="Symbol" w:hint="default"/>
+      </w:rPr>
+    </w:lvl>
+    <w:lvl w:ilvl="1" w:tplc="04160003" w:tentative="1">
+      <w:start w:val="1"/>
+      <w:numFmt w:val="bullet"/>
+      <w:lvlText w:val="o"/>
+      <w:lvlJc w:val="left"/>
+      <w:pPr>
+        <w:ind w:left="1440" w:hanging="360"/>
+      </w:pPr>
+      <w:rPr>
+        <w:rFonts w:ascii="Courier New" w:hAnsi="Courier New" w:cs="Courier New" w:hint="default"/>
+      </w:rPr>
+    </w:lvl>
+    <w:lvl w:ilvl="2" w:tplc="04160005" w:tentative="1">
+      <w:start w:val="1"/>
+      <w:numFmt w:val="bullet"/>
+      <w:lvlText w:val=""/>
+      <w:lvlJc w:val="left"/>
+      <w:pPr>
+        <w:ind w:left="2160" w:hanging="360"/>
+      </w:pPr>
+      <w:rPr>
+        <w:rFonts w:ascii="Wingdings" w:hAnsi="Wingdings" w:hint="default"/>
+      </w:rPr>
+    </w:lvl>
+    <w:lvl w:ilvl="3" w:tplc="04160001" w:tentative="1">
+      <w:start w:val="1"/>
+      <w:numFmt w:val="bullet"/>
+      <w:lvlText w:val=""/>
+      <w:lvlJc w:val="left"/>
+      <w:pPr>
+        <w:ind w:left="2880" w:hanging="360"/>
+      </w:pPr>
+      <w:rPr>
+        <w:rFonts w:ascii="Symbol" w:hAnsi="Symbol" w:hint="default"/>
+      </w:rPr>
+    </w:lvl>
+    <w:lvl w:ilvl="4" w:tplc="04160003" w:tentative="1">
+      <w:start w:val="1"/>
+      <w:numFmt w:val="bullet"/>
+      <w:lvlText w:val="o"/>
+      <w:lvlJc w:val="left"/>
+      <w:pPr>
+        <w:ind w:left="3600" w:hanging="360"/>
+      </w:pPr>
+      <w:rPr>
+        <w:rFonts w:ascii="Courier New" w:hAnsi="Courier New" w:cs="Courier New" w:hint="default"/>
+      </w:rPr>
+    </w:lvl>
+    <w:lvl w:ilvl="5" w:tplc="04160005" w:tentative="1">
+      <w:start w:val="1"/>
+      <w:numFmt w:val="bullet"/>
+      <w:lvlText w:val=""/>
+      <w:lvlJc w:val="left"/>
+      <w:pPr>
+        <w:ind w:left="4320" w:hanging="360"/>
+      </w:pPr>
+      <w:rPr>
+        <w:rFonts w:ascii="Wingdings" w:hAnsi="Wingdings" w:hint="default"/>
+      </w:rPr>
+    </w:lvl>
+    <w:lvl w:ilvl="6" w:tplc="04160001" w:tentative="1">
+      <w:start w:val="1"/>
+      <w:numFmt w:val="bullet"/>
+      <w:lvlText w:val=""/>
+      <w:lvlJc w:val="left"/>
+      <w:pPr>
+        <w:ind w:left="5040" w:hanging="360"/>
+      </w:pPr>
+      <w:rPr>
+        <w:rFonts w:ascii="Symbol" w:hAnsi="Symbol" w:hint="default"/>
+      </w:rPr>
+    </w:lvl>
+    <w:lvl w:ilvl="7" w:tplc="04160003" w:tentative="1">
+      <w:start w:val="1"/>
+      <w:numFmt w:val="bullet"/>
+      <w:lvlText w:val="o"/>
+      <w:lvlJc w:val="left"/>
+      <w:pPr>
+        <w:ind w:left="5760" w:hanging="360"/>
+      </w:pPr>
+      <w:rPr>
+        <w:rFonts w:ascii="Courier New" w:hAnsi="Courier New" w:cs="Courier New" w:hint="default"/>
+      </w:rPr>
+    </w:lvl>
+    <w:lvl w:ilvl="8" w:tplc="04160005" w:tentative="1">
+      <w:start w:val="1"/>
+      <w:numFmt w:val="bullet"/>
+      <w:lvlText w:val=""/>
+      <w:lvlJc w:val="left"/>
+      <w:pPr>
+        <w:ind w:left="6480" w:hanging="360"/>
+      </w:pPr>
+      <w:rPr>
+        <w:rFonts w:ascii="Wingdings" w:hAnsi="Wingdings" w:hint="default"/>
+      </w:rPr>
+    </w:lvl>
+  </w:abstractNum>
+  <w:abstractNum w:abstractNumId="2">
     <w:nsid w:val="3AF934A5"/>
     <w:multiLevelType w:val="hybridMultilevel"/>
     <w:tmpl w:val="9FAC057C"/>
@@ -2587,7 +3549,7 @@
       </w:rPr>
     </w:lvl>
   </w:abstractNum>
-  <w:abstractNum w:abstractNumId="2">
+  <w:abstractNum w:abstractNumId="3">
     <w:nsid w:val="3EFC0260"/>
     <w:multiLevelType w:val="hybridMultilevel"/>
     <w:tmpl w:val="8F321250"/>
@@ -2700,7 +3662,7 @@
       </w:rPr>
     </w:lvl>
   </w:abstractNum>
-  <w:abstractNum w:abstractNumId="3">
+  <w:abstractNum w:abstractNumId="4">
     <w:nsid w:val="51CF3743"/>
     <w:multiLevelType w:val="hybridMultilevel"/>
     <w:tmpl w:val="6BEA5AE2"/>
@@ -2813,7 +3775,120 @@
       </w:rPr>
     </w:lvl>
   </w:abstractNum>
-  <w:abstractNum w:abstractNumId="4">
+  <w:abstractNum w:abstractNumId="5">
+    <w:nsid w:val="5A803015"/>
+    <w:multiLevelType w:val="hybridMultilevel"/>
+    <w:tmpl w:val="A85E8A5E"/>
+    <w:lvl w:ilvl="0" w:tplc="04160001">
+      <w:start w:val="1"/>
+      <w:numFmt w:val="bullet"/>
+      <w:lvlText w:val=""/>
+      <w:lvlJc w:val="left"/>
+      <w:pPr>
+        <w:ind w:left="2130" w:hanging="360"/>
+      </w:pPr>
+      <w:rPr>
+        <w:rFonts w:ascii="Symbol" w:hAnsi="Symbol" w:hint="default"/>
+      </w:rPr>
+    </w:lvl>
+    <w:lvl w:ilvl="1" w:tplc="04160003" w:tentative="1">
+      <w:start w:val="1"/>
+      <w:numFmt w:val="bullet"/>
+      <w:lvlText w:val="o"/>
+      <w:lvlJc w:val="left"/>
+      <w:pPr>
+        <w:ind w:left="2850" w:hanging="360"/>
+      </w:pPr>
+      <w:rPr>
+        <w:rFonts w:ascii="Courier New" w:hAnsi="Courier New" w:cs="Courier New" w:hint="default"/>
+      </w:rPr>
+    </w:lvl>
+    <w:lvl w:ilvl="2" w:tplc="04160005" w:tentative="1">
+      <w:start w:val="1"/>
+      <w:numFmt w:val="bullet"/>
+      <w:lvlText w:val=""/>
+      <w:lvlJc w:val="left"/>
+      <w:pPr>
+        <w:ind w:left="3570" w:hanging="360"/>
+      </w:pPr>
+      <w:rPr>
+        <w:rFonts w:ascii="Wingdings" w:hAnsi="Wingdings" w:hint="default"/>
+      </w:rPr>
+    </w:lvl>
+    <w:lvl w:ilvl="3" w:tplc="04160001" w:tentative="1">
+      <w:start w:val="1"/>
+      <w:numFmt w:val="bullet"/>
+      <w:lvlText w:val=""/>
+      <w:lvlJc w:val="left"/>
+      <w:pPr>
+        <w:ind w:left="4290" w:hanging="360"/>
+      </w:pPr>
+      <w:rPr>
+        <w:rFonts w:ascii="Symbol" w:hAnsi="Symbol" w:hint="default"/>
+      </w:rPr>
+    </w:lvl>
+    <w:lvl w:ilvl="4" w:tplc="04160003" w:tentative="1">
+      <w:start w:val="1"/>
+      <w:numFmt w:val="bullet"/>
+      <w:lvlText w:val="o"/>
+      <w:lvlJc w:val="left"/>
+      <w:pPr>
+        <w:ind w:left="5010" w:hanging="360"/>
+      </w:pPr>
+      <w:rPr>
+        <w:rFonts w:ascii="Courier New" w:hAnsi="Courier New" w:cs="Courier New" w:hint="default"/>
+      </w:rPr>
+    </w:lvl>
+    <w:lvl w:ilvl="5" w:tplc="04160005" w:tentative="1">
+      <w:start w:val="1"/>
+      <w:numFmt w:val="bullet"/>
+      <w:lvlText w:val=""/>
+      <w:lvlJc w:val="left"/>
+      <w:pPr>
+        <w:ind w:left="5730" w:hanging="360"/>
+      </w:pPr>
+      <w:rPr>
+        <w:rFonts w:ascii="Wingdings" w:hAnsi="Wingdings" w:hint="default"/>
+      </w:rPr>
+    </w:lvl>
+    <w:lvl w:ilvl="6" w:tplc="04160001" w:tentative="1">
+      <w:start w:val="1"/>
+      <w:numFmt w:val="bullet"/>
+      <w:lvlText w:val=""/>
+      <w:lvlJc w:val="left"/>
+      <w:pPr>
+        <w:ind w:left="6450" w:hanging="360"/>
+      </w:pPr>
+      <w:rPr>
+        <w:rFonts w:ascii="Symbol" w:hAnsi="Symbol" w:hint="default"/>
+      </w:rPr>
+    </w:lvl>
+    <w:lvl w:ilvl="7" w:tplc="04160003" w:tentative="1">
+      <w:start w:val="1"/>
+      <w:numFmt w:val="bullet"/>
+      <w:lvlText w:val="o"/>
+      <w:lvlJc w:val="left"/>
+      <w:pPr>
+        <w:ind w:left="7170" w:hanging="360"/>
+      </w:pPr>
+      <w:rPr>
+        <w:rFonts w:ascii="Courier New" w:hAnsi="Courier New" w:cs="Courier New" w:hint="default"/>
+      </w:rPr>
+    </w:lvl>
+    <w:lvl w:ilvl="8" w:tplc="04160005" w:tentative="1">
+      <w:start w:val="1"/>
+      <w:numFmt w:val="bullet"/>
+      <w:lvlText w:val=""/>
+      <w:lvlJc w:val="left"/>
+      <w:pPr>
+        <w:ind w:left="7890" w:hanging="360"/>
+      </w:pPr>
+      <w:rPr>
+        <w:rFonts w:ascii="Wingdings" w:hAnsi="Wingdings" w:hint="default"/>
+      </w:rPr>
+    </w:lvl>
+  </w:abstractNum>
+  <w:abstractNum w:abstractNumId="6">
     <w:nsid w:val="6170618F"/>
     <w:multiLevelType w:val="hybridMultilevel"/>
     <w:tmpl w:val="EFF0490C"/>
@@ -2926,7 +4001,120 @@
       </w:rPr>
     </w:lvl>
   </w:abstractNum>
-  <w:abstractNum w:abstractNumId="5">
+  <w:abstractNum w:abstractNumId="7">
+    <w:nsid w:val="653C0237"/>
+    <w:multiLevelType w:val="hybridMultilevel"/>
+    <w:tmpl w:val="3746E728"/>
+    <w:lvl w:ilvl="0" w:tplc="04160001">
+      <w:start w:val="1"/>
+      <w:numFmt w:val="bullet"/>
+      <w:lvlText w:val=""/>
+      <w:lvlJc w:val="left"/>
+      <w:pPr>
+        <w:ind w:left="720" w:hanging="360"/>
+      </w:pPr>
+      <w:rPr>
+        <w:rFonts w:ascii="Symbol" w:hAnsi="Symbol" w:hint="default"/>
+      </w:rPr>
+    </w:lvl>
+    <w:lvl w:ilvl="1" w:tplc="04160003" w:tentative="1">
+      <w:start w:val="1"/>
+      <w:numFmt w:val="bullet"/>
+      <w:lvlText w:val="o"/>
+      <w:lvlJc w:val="left"/>
+      <w:pPr>
+        <w:ind w:left="1440" w:hanging="360"/>
+      </w:pPr>
+      <w:rPr>
+        <w:rFonts w:ascii="Courier New" w:hAnsi="Courier New" w:cs="Courier New" w:hint="default"/>
+      </w:rPr>
+    </w:lvl>
+    <w:lvl w:ilvl="2" w:tplc="04160005" w:tentative="1">
+      <w:start w:val="1"/>
+      <w:numFmt w:val="bullet"/>
+      <w:lvlText w:val=""/>
+      <w:lvlJc w:val="left"/>
+      <w:pPr>
+        <w:ind w:left="2160" w:hanging="360"/>
+      </w:pPr>
+      <w:rPr>
+        <w:rFonts w:ascii="Wingdings" w:hAnsi="Wingdings" w:hint="default"/>
+      </w:rPr>
+    </w:lvl>
+    <w:lvl w:ilvl="3" w:tplc="04160001" w:tentative="1">
+      <w:start w:val="1"/>
+      <w:numFmt w:val="bullet"/>
+      <w:lvlText w:val=""/>
+      <w:lvlJc w:val="left"/>
+      <w:pPr>
+        <w:ind w:left="2880" w:hanging="360"/>
+      </w:pPr>
+      <w:rPr>
+        <w:rFonts w:ascii="Symbol" w:hAnsi="Symbol" w:hint="default"/>
+      </w:rPr>
+    </w:lvl>
+    <w:lvl w:ilvl="4" w:tplc="04160003" w:tentative="1">
+      <w:start w:val="1"/>
+      <w:numFmt w:val="bullet"/>
+      <w:lvlText w:val="o"/>
+      <w:lvlJc w:val="left"/>
+      <w:pPr>
+        <w:ind w:left="3600" w:hanging="360"/>
+      </w:pPr>
+      <w:rPr>
+        <w:rFonts w:ascii="Courier New" w:hAnsi="Courier New" w:cs="Courier New" w:hint="default"/>
+      </w:rPr>
+    </w:lvl>
+    <w:lvl w:ilvl="5" w:tplc="04160005" w:tentative="1">
+      <w:start w:val="1"/>
+      <w:numFmt w:val="bullet"/>
+      <w:lvlText w:val=""/>
+      <w:lvlJc w:val="left"/>
+      <w:pPr>
+        <w:ind w:left="4320" w:hanging="360"/>
+      </w:pPr>
+      <w:rPr>
+        <w:rFonts w:ascii="Wingdings" w:hAnsi="Wingdings" w:hint="default"/>
+      </w:rPr>
+    </w:lvl>
+    <w:lvl w:ilvl="6" w:tplc="04160001" w:tentative="1">
+      <w:start w:val="1"/>
+      <w:numFmt w:val="bullet"/>
+      <w:lvlText w:val=""/>
+      <w:lvlJc w:val="left"/>
+      <w:pPr>
+        <w:ind w:left="5040" w:hanging="360"/>
+      </w:pPr>
+      <w:rPr>
+        <w:rFonts w:ascii="Symbol" w:hAnsi="Symbol" w:hint="default"/>
+      </w:rPr>
+    </w:lvl>
+    <w:lvl w:ilvl="7" w:tplc="04160003" w:tentative="1">
+      <w:start w:val="1"/>
+      <w:numFmt w:val="bullet"/>
+      <w:lvlText w:val="o"/>
+      <w:lvlJc w:val="left"/>
+      <w:pPr>
+        <w:ind w:left="5760" w:hanging="360"/>
+      </w:pPr>
+      <w:rPr>
+        <w:rFonts w:ascii="Courier New" w:hAnsi="Courier New" w:cs="Courier New" w:hint="default"/>
+      </w:rPr>
+    </w:lvl>
+    <w:lvl w:ilvl="8" w:tplc="04160005" w:tentative="1">
+      <w:start w:val="1"/>
+      <w:numFmt w:val="bullet"/>
+      <w:lvlText w:val=""/>
+      <w:lvlJc w:val="left"/>
+      <w:pPr>
+        <w:ind w:left="6480" w:hanging="360"/>
+      </w:pPr>
+      <w:rPr>
+        <w:rFonts w:ascii="Wingdings" w:hAnsi="Wingdings" w:hint="default"/>
+      </w:rPr>
+    </w:lvl>
+  </w:abstractNum>
+  <w:abstractNum w:abstractNumId="8">
     <w:nsid w:val="71691733"/>
     <w:multiLevelType w:val="hybridMultilevel"/>
     <w:tmpl w:val="80D4BB8E"/>
@@ -3040,22 +4228,31 @@
     </w:lvl>
   </w:abstractNum>
   <w:num w:numId="1">
-    <w:abstractNumId w:val="1"/>
+    <w:abstractNumId w:val="2"/>
   </w:num>
   <w:num w:numId="2">
     <w:abstractNumId w:val="0"/>
   </w:num>
   <w:num w:numId="3">
+    <w:abstractNumId w:val="8"/>
+  </w:num>
+  <w:num w:numId="4">
+    <w:abstractNumId w:val="6"/>
+  </w:num>
+  <w:num w:numId="5">
+    <w:abstractNumId w:val="4"/>
+  </w:num>
+  <w:num w:numId="6">
+    <w:abstractNumId w:val="3"/>
+  </w:num>
+  <w:num w:numId="7">
     <w:abstractNumId w:val="5"/>
   </w:num>
-  <w:num w:numId="4">
-    <w:abstractNumId w:val="4"/>
+  <w:num w:numId="8">
+    <w:abstractNumId w:val="7"/>
   </w:num>
-  <w:num w:numId="5">
-    <w:abstractNumId w:val="3"/>
-  </w:num>
-  <w:num w:numId="6">
-    <w:abstractNumId w:val="2"/>
+  <w:num w:numId="9">
+    <w:abstractNumId w:val="1"/>
   </w:num>
 </w:numbering>
 </file>
@@ -3288,6 +4485,17 @@
       <w:szCs w:val="16"/>
     </w:rPr>
   </w:style>
+  <w:style w:type="character" w:styleId="Hyperlink">
+    <w:name w:val="Hyperlink"/>
+    <w:basedOn w:val="Fontepargpadro"/>
+    <w:uiPriority w:val="99"/>
+    <w:unhideWhenUsed/>
+    <w:rsid w:val="004A6EA4"/>
+    <w:rPr>
+      <w:color w:val="0000FF" w:themeColor="hyperlink"/>
+      <w:u w:val="single"/>
+    </w:rPr>
+  </w:style>
 </w:styles>
 </file>
 
@@ -3517,6 +4725,17 @@
       <w:rFonts w:ascii="Tahoma" w:hAnsi="Tahoma" w:cs="Tahoma"/>
       <w:sz w:val="16"/>
       <w:szCs w:val="16"/>
+    </w:rPr>
+  </w:style>
+  <w:style w:type="character" w:styleId="Hyperlink">
+    <w:name w:val="Hyperlink"/>
+    <w:basedOn w:val="Fontepargpadro"/>
+    <w:uiPriority w:val="99"/>
+    <w:unhideWhenUsed/>
+    <w:rsid w:val="004A6EA4"/>
+    <w:rPr>
+      <w:color w:val="0000FF" w:themeColor="hyperlink"/>
+      <w:u w:val="single"/>
     </w:rPr>
   </w:style>
 </w:styles>

</xml_diff>